<commit_message>
Change names of and consitency of files
</commit_message>
<xml_diff>
--- a/FinalResources/R1AmdahlHigher/AmdahlLawTeachingNotes.docx
+++ b/FinalResources/R1AmdahlHigher/AmdahlLawTeachingNotes.docx
@@ -629,7 +629,7 @@
           <w:lang w:eastAsia="en-GB"/>
         </w:rPr>
         <w:tab/>
-        <w:t xml:space="preserve">Print out the items given in the pack, one of </w:t>
+        <w:t xml:space="preserve">Print out the items given in the pack, </w:t>
       </w:r>
       <w:r>
         <w:rPr>
@@ -637,9 +637,57 @@
           <w:color w:val="000000"/>
           <w:lang w:eastAsia="en-GB"/>
         </w:rPr>
-        <w:t xml:space="preserve">AmdahlLawProgram.docx and 1 per student of  </w:t>
+        <w:t xml:space="preserve">1 </w:t>
+      </w:r>
+      <w:r>
+        <w:rPr>
+          <w:rFonts w:eastAsia="Times New Roman" w:cs="Arial" w:ascii="Times New Roman" w:hAnsi="Times New Roman"/>
+          <w:color w:val="000000"/>
+          <w:lang w:eastAsia="en-GB"/>
+        </w:rPr>
+        <w:t>of AmdahlLawProgram.</w:t>
+      </w:r>
+      <w:r>
+        <w:rPr>
+          <w:rFonts w:eastAsia="Times New Roman" w:cs="Arial" w:ascii="Times New Roman" w:hAnsi="Times New Roman"/>
+          <w:color w:val="000000"/>
+          <w:lang w:eastAsia="en-GB"/>
+        </w:rPr>
+        <w:t>pdf,</w:t>
+      </w:r>
+      <w:r>
+        <w:rPr>
+          <w:rFonts w:eastAsia="Times New Roman" w:cs="Arial" w:ascii="Times New Roman" w:hAnsi="Times New Roman"/>
+          <w:color w:val="000000"/>
+          <w:lang w:eastAsia="en-GB"/>
+        </w:rPr>
+        <w:t xml:space="preserve"> </w:t>
+      </w:r>
+      <w:r>
+        <w:rPr>
+          <w:rFonts w:eastAsia="Times New Roman" w:cs="Arial" w:ascii="Times New Roman" w:hAnsi="Times New Roman"/>
+          <w:color w:val="000000"/>
+          <w:lang w:eastAsia="en-GB"/>
+        </w:rPr>
+        <w:t xml:space="preserve">1 of AmdahlLawBoard </w:t>
         <w:tab/>
-        <w:t>AmdahlLawHandout.docx</w:t>
+        <w:t>and</w:t>
+      </w:r>
+      <w:r>
+        <w:rPr>
+          <w:rFonts w:eastAsia="Times New Roman" w:cs="Arial" w:ascii="Times New Roman" w:hAnsi="Times New Roman"/>
+          <w:color w:val="000000"/>
+          <w:lang w:eastAsia="en-GB"/>
+        </w:rPr>
+        <w:t xml:space="preserve"> 1 per student of AmdahlLawHandout.</w:t>
+      </w:r>
+      <w:r>
+        <w:rPr>
+          <w:rFonts w:eastAsia="Times New Roman" w:cs="Arial" w:ascii="Times New Roman" w:hAnsi="Times New Roman"/>
+          <w:color w:val="000000"/>
+          <w:lang w:eastAsia="en-GB"/>
+        </w:rPr>
+        <w:t>pdf.</w:t>
       </w:r>
     </w:p>
     <w:p>
@@ -1734,23 +1782,7 @@
           <w:color w:val="000000"/>
           <w:lang w:eastAsia="en-GB"/>
         </w:rPr>
-        <w:t xml:space="preserve">Give students the exercises from </w:t>
-      </w:r>
-      <w:r>
-        <w:rPr>
-          <w:rFonts w:eastAsia="Times New Roman" w:cs="Arial" w:ascii="Times New Roman" w:hAnsi="Times New Roman"/>
-          <w:color w:val="000000"/>
-          <w:lang w:eastAsia="en-GB"/>
-        </w:rPr>
-        <w:t>AmdahlLaw</w:t>
-      </w:r>
-      <w:r>
-        <w:rPr>
-          <w:rFonts w:eastAsia="Times New Roman" w:cs="Arial" w:ascii="Times New Roman" w:hAnsi="Times New Roman"/>
-          <w:color w:val="000000"/>
-          <w:lang w:eastAsia="en-GB"/>
-        </w:rPr>
-        <w:t>Handout.docx to further explain Amdahl’s law.</w:t>
+        <w:t>Give students the exercises from AmdahlLawHandout.docx to further explain Amdahl’s law.</w:t>
       </w:r>
     </w:p>
     <w:p>
@@ -7655,6 +7687,285 @@
       <w:rFonts w:cs="OpenSymbol"/>
     </w:rPr>
   </w:style>
+  <w:style w:type="character" w:styleId="ListLabel579">
+    <w:name w:val="ListLabel 579"/>
+    <w:qFormat/>
+    <w:rPr>
+      <w:rFonts w:ascii="Times New Roman" w:hAnsi="Times New Roman" w:cs="Symbol"/>
+      <w:sz w:val="20"/>
+    </w:rPr>
+  </w:style>
+  <w:style w:type="character" w:styleId="ListLabel580">
+    <w:name w:val="ListLabel 580"/>
+    <w:qFormat/>
+    <w:rPr>
+      <w:rFonts w:cs="Courier New"/>
+      <w:sz w:val="20"/>
+    </w:rPr>
+  </w:style>
+  <w:style w:type="character" w:styleId="ListLabel581">
+    <w:name w:val="ListLabel 581"/>
+    <w:qFormat/>
+    <w:rPr>
+      <w:rFonts w:cs="Wingdings"/>
+      <w:sz w:val="20"/>
+    </w:rPr>
+  </w:style>
+  <w:style w:type="character" w:styleId="ListLabel582">
+    <w:name w:val="ListLabel 582"/>
+    <w:qFormat/>
+    <w:rPr>
+      <w:rFonts w:cs="Wingdings"/>
+      <w:sz w:val="20"/>
+    </w:rPr>
+  </w:style>
+  <w:style w:type="character" w:styleId="ListLabel583">
+    <w:name w:val="ListLabel 583"/>
+    <w:qFormat/>
+    <w:rPr>
+      <w:rFonts w:cs="Wingdings"/>
+      <w:sz w:val="20"/>
+    </w:rPr>
+  </w:style>
+  <w:style w:type="character" w:styleId="ListLabel584">
+    <w:name w:val="ListLabel 584"/>
+    <w:qFormat/>
+    <w:rPr>
+      <w:rFonts w:cs="Wingdings"/>
+      <w:sz w:val="20"/>
+    </w:rPr>
+  </w:style>
+  <w:style w:type="character" w:styleId="ListLabel585">
+    <w:name w:val="ListLabel 585"/>
+    <w:qFormat/>
+    <w:rPr>
+      <w:rFonts w:cs="Wingdings"/>
+      <w:sz w:val="20"/>
+    </w:rPr>
+  </w:style>
+  <w:style w:type="character" w:styleId="ListLabel586">
+    <w:name w:val="ListLabel 586"/>
+    <w:qFormat/>
+    <w:rPr>
+      <w:rFonts w:cs="Wingdings"/>
+      <w:sz w:val="20"/>
+    </w:rPr>
+  </w:style>
+  <w:style w:type="character" w:styleId="ListLabel587">
+    <w:name w:val="ListLabel 587"/>
+    <w:qFormat/>
+    <w:rPr>
+      <w:rFonts w:cs="Wingdings"/>
+      <w:sz w:val="20"/>
+    </w:rPr>
+  </w:style>
+  <w:style w:type="character" w:styleId="ListLabel588">
+    <w:name w:val="ListLabel 588"/>
+    <w:qFormat/>
+    <w:rPr>
+      <w:rFonts w:cs="Symbol"/>
+      <w:sz w:val="20"/>
+    </w:rPr>
+  </w:style>
+  <w:style w:type="character" w:styleId="ListLabel589">
+    <w:name w:val="ListLabel 589"/>
+    <w:qFormat/>
+    <w:rPr>
+      <w:rFonts w:cs="Courier New"/>
+      <w:sz w:val="20"/>
+    </w:rPr>
+  </w:style>
+  <w:style w:type="character" w:styleId="ListLabel590">
+    <w:name w:val="ListLabel 590"/>
+    <w:qFormat/>
+    <w:rPr>
+      <w:rFonts w:cs="Wingdings"/>
+      <w:sz w:val="20"/>
+    </w:rPr>
+  </w:style>
+  <w:style w:type="character" w:styleId="ListLabel591">
+    <w:name w:val="ListLabel 591"/>
+    <w:qFormat/>
+    <w:rPr>
+      <w:rFonts w:cs="Wingdings"/>
+      <w:sz w:val="20"/>
+    </w:rPr>
+  </w:style>
+  <w:style w:type="character" w:styleId="ListLabel592">
+    <w:name w:val="ListLabel 592"/>
+    <w:qFormat/>
+    <w:rPr>
+      <w:rFonts w:cs="Wingdings"/>
+      <w:sz w:val="20"/>
+    </w:rPr>
+  </w:style>
+  <w:style w:type="character" w:styleId="ListLabel593">
+    <w:name w:val="ListLabel 593"/>
+    <w:qFormat/>
+    <w:rPr>
+      <w:rFonts w:cs="Wingdings"/>
+      <w:sz w:val="20"/>
+    </w:rPr>
+  </w:style>
+  <w:style w:type="character" w:styleId="ListLabel594">
+    <w:name w:val="ListLabel 594"/>
+    <w:qFormat/>
+    <w:rPr>
+      <w:rFonts w:cs="Wingdings"/>
+      <w:sz w:val="20"/>
+    </w:rPr>
+  </w:style>
+  <w:style w:type="character" w:styleId="ListLabel595">
+    <w:name w:val="ListLabel 595"/>
+    <w:qFormat/>
+    <w:rPr>
+      <w:rFonts w:cs="Wingdings"/>
+      <w:sz w:val="20"/>
+    </w:rPr>
+  </w:style>
+  <w:style w:type="character" w:styleId="ListLabel596">
+    <w:name w:val="ListLabel 596"/>
+    <w:qFormat/>
+    <w:rPr>
+      <w:rFonts w:cs="Wingdings"/>
+      <w:sz w:val="20"/>
+    </w:rPr>
+  </w:style>
+  <w:style w:type="character" w:styleId="ListLabel597">
+    <w:name w:val="ListLabel 597"/>
+    <w:qFormat/>
+    <w:rPr>
+      <w:rFonts w:ascii="Times New Roman" w:hAnsi="Times New Roman" w:cs="Symbol"/>
+      <w:sz w:val="20"/>
+    </w:rPr>
+  </w:style>
+  <w:style w:type="character" w:styleId="ListLabel598">
+    <w:name w:val="ListLabel 598"/>
+    <w:qFormat/>
+    <w:rPr>
+      <w:rFonts w:cs="Courier New"/>
+      <w:sz w:val="20"/>
+    </w:rPr>
+  </w:style>
+  <w:style w:type="character" w:styleId="ListLabel599">
+    <w:name w:val="ListLabel 599"/>
+    <w:qFormat/>
+    <w:rPr>
+      <w:rFonts w:cs="Wingdings"/>
+      <w:sz w:val="20"/>
+    </w:rPr>
+  </w:style>
+  <w:style w:type="character" w:styleId="ListLabel600">
+    <w:name w:val="ListLabel 600"/>
+    <w:qFormat/>
+    <w:rPr>
+      <w:rFonts w:cs="Wingdings"/>
+      <w:sz w:val="20"/>
+    </w:rPr>
+  </w:style>
+  <w:style w:type="character" w:styleId="ListLabel601">
+    <w:name w:val="ListLabel 601"/>
+    <w:qFormat/>
+    <w:rPr>
+      <w:rFonts w:cs="Wingdings"/>
+      <w:sz w:val="20"/>
+    </w:rPr>
+  </w:style>
+  <w:style w:type="character" w:styleId="ListLabel602">
+    <w:name w:val="ListLabel 602"/>
+    <w:qFormat/>
+    <w:rPr>
+      <w:rFonts w:cs="Wingdings"/>
+      <w:sz w:val="20"/>
+    </w:rPr>
+  </w:style>
+  <w:style w:type="character" w:styleId="ListLabel603">
+    <w:name w:val="ListLabel 603"/>
+    <w:qFormat/>
+    <w:rPr>
+      <w:rFonts w:cs="Wingdings"/>
+      <w:sz w:val="20"/>
+    </w:rPr>
+  </w:style>
+  <w:style w:type="character" w:styleId="ListLabel604">
+    <w:name w:val="ListLabel 604"/>
+    <w:qFormat/>
+    <w:rPr>
+      <w:rFonts w:cs="Wingdings"/>
+      <w:sz w:val="20"/>
+    </w:rPr>
+  </w:style>
+  <w:style w:type="character" w:styleId="ListLabel605">
+    <w:name w:val="ListLabel 605"/>
+    <w:qFormat/>
+    <w:rPr>
+      <w:rFonts w:cs="Wingdings"/>
+      <w:sz w:val="20"/>
+    </w:rPr>
+  </w:style>
+  <w:style w:type="character" w:styleId="ListLabel606">
+    <w:name w:val="ListLabel 606"/>
+    <w:qFormat/>
+    <w:rPr>
+      <w:rFonts w:ascii="Times New Roman" w:hAnsi="Times New Roman" w:cs="OpenSymbol"/>
+    </w:rPr>
+  </w:style>
+  <w:style w:type="character" w:styleId="ListLabel607">
+    <w:name w:val="ListLabel 607"/>
+    <w:qFormat/>
+    <w:rPr>
+      <w:rFonts w:cs="OpenSymbol"/>
+    </w:rPr>
+  </w:style>
+  <w:style w:type="character" w:styleId="ListLabel608">
+    <w:name w:val="ListLabel 608"/>
+    <w:qFormat/>
+    <w:rPr>
+      <w:rFonts w:cs="OpenSymbol"/>
+    </w:rPr>
+  </w:style>
+  <w:style w:type="character" w:styleId="ListLabel609">
+    <w:name w:val="ListLabel 609"/>
+    <w:qFormat/>
+    <w:rPr>
+      <w:rFonts w:cs="OpenSymbol"/>
+    </w:rPr>
+  </w:style>
+  <w:style w:type="character" w:styleId="ListLabel610">
+    <w:name w:val="ListLabel 610"/>
+    <w:qFormat/>
+    <w:rPr>
+      <w:rFonts w:cs="OpenSymbol"/>
+    </w:rPr>
+  </w:style>
+  <w:style w:type="character" w:styleId="ListLabel611">
+    <w:name w:val="ListLabel 611"/>
+    <w:qFormat/>
+    <w:rPr>
+      <w:rFonts w:cs="OpenSymbol"/>
+    </w:rPr>
+  </w:style>
+  <w:style w:type="character" w:styleId="ListLabel612">
+    <w:name w:val="ListLabel 612"/>
+    <w:qFormat/>
+    <w:rPr>
+      <w:rFonts w:cs="OpenSymbol"/>
+    </w:rPr>
+  </w:style>
+  <w:style w:type="character" w:styleId="ListLabel613">
+    <w:name w:val="ListLabel 613"/>
+    <w:qFormat/>
+    <w:rPr>
+      <w:rFonts w:cs="OpenSymbol"/>
+    </w:rPr>
+  </w:style>
+  <w:style w:type="character" w:styleId="ListLabel614">
+    <w:name w:val="ListLabel 614"/>
+    <w:qFormat/>
+    <w:rPr>
+      <w:rFonts w:cs="OpenSymbol"/>
+    </w:rPr>
+  </w:style>
   <w:style w:type="paragraph" w:styleId="Heading" w:customStyle="1">
     <w:name w:val="Heading"/>
     <w:basedOn w:val="Normal"/>

</xml_diff>